<commit_message>
Update Proyecto Final Videojuegos Cap 1.docx
Descripción, motivación y Objetivos
</commit_message>
<xml_diff>
--- a/Proyecto Final Videojuegos Cap 1.docx
+++ b/Proyecto Final Videojuegos Cap 1.docx
@@ -75,7 +75,7 @@
           <w:noProof/>
         </w:rPr>
         <w:drawing>
-          <wp:inline distT="0" distB="0" distL="0" distR="0">
+          <wp:inline distT="0" distB="0" distL="0" distR="0" wp14:anchorId="36734A42" wp14:editId="7FF483A4">
             <wp:extent cx="1981200" cy="1981200"/>
             <wp:effectExtent l="0" t="0" r="0" b="0"/>
             <wp:docPr id="3" name="image1.gif" descr="Símbolos - UTESA"/>
@@ -230,23 +230,13 @@
           <w:szCs w:val="24"/>
         </w:rPr>
       </w:pPr>
-      <w:proofErr w:type="spellStart"/>
-      <w:r>
-        <w:rPr>
-          <w:rFonts w:ascii="Times New Roman" w:hAnsi="Times New Roman" w:cs="Times New Roman"/>
-          <w:sz w:val="24"/>
-          <w:szCs w:val="24"/>
-        </w:rPr>
-        <w:t>Brauny</w:t>
-      </w:r>
-      <w:proofErr w:type="spellEnd"/>
-      <w:r>
-        <w:rPr>
-          <w:rFonts w:ascii="Times New Roman" w:hAnsi="Times New Roman" w:cs="Times New Roman"/>
-          <w:sz w:val="24"/>
-          <w:szCs w:val="24"/>
-        </w:rPr>
-        <w:t xml:space="preserve"> Núñez---------------------------------------2-17-0721</w:t>
+      <w:r>
+        <w:rPr>
+          <w:rFonts w:ascii="Times New Roman" w:hAnsi="Times New Roman" w:cs="Times New Roman"/>
+          <w:sz w:val="24"/>
+          <w:szCs w:val="24"/>
+        </w:rPr>
+        <w:t>Brauny Núñez---------------------------------------2-17-0721</w:t>
       </w:r>
     </w:p>
     <w:p>
@@ -403,15 +393,19 @@
     <w:p>
       <w:pPr>
         <w:pStyle w:val="Ttulo1"/>
-        <w:rPr>
-          <w:rFonts w:ascii="Times New Roman" w:hAnsi="Times New Roman" w:cs="Times New Roman"/>
-        </w:rPr>
-      </w:pPr>
-      <w:r>
-        <w:rPr>
-          <w:rFonts w:ascii="Times New Roman" w:hAnsi="Times New Roman" w:cs="Times New Roman"/>
-        </w:rPr>
-        <w:t>1.1 Descripción</w:t>
+        <w:numPr>
+          <w:ilvl w:val="1"/>
+          <w:numId w:val="5"/>
+        </w:numPr>
+        <w:rPr>
+          <w:rFonts w:ascii="Times New Roman" w:hAnsi="Times New Roman" w:cs="Times New Roman"/>
+        </w:rPr>
+      </w:pPr>
+      <w:r>
+        <w:rPr>
+          <w:rFonts w:ascii="Times New Roman" w:hAnsi="Times New Roman" w:cs="Times New Roman"/>
+        </w:rPr>
+        <w:t>Descripción</w:t>
       </w:r>
       <w:r>
         <w:rPr>
@@ -419,47 +413,289 @@
         </w:rPr>
         <w:tab/>
       </w:r>
+      <w:r>
+        <w:rPr>
+          <w:rFonts w:ascii="Times New Roman" w:hAnsi="Times New Roman" w:cs="Times New Roman"/>
+        </w:rPr>
+        <w:t>(Defiéndete)</w:t>
+      </w:r>
+    </w:p>
+    <w:p/>
+    <w:p>
+      <w:pPr>
+        <w:pStyle w:val="Prrafodelista"/>
+        <w:rPr>
+          <w:rFonts w:ascii="Times New Roman" w:hAnsi="Times New Roman" w:cs="Times New Roman"/>
+          <w:sz w:val="24"/>
+          <w:szCs w:val="24"/>
+        </w:rPr>
+      </w:pPr>
+      <w:r>
+        <w:rPr>
+          <w:rFonts w:ascii="Times New Roman" w:hAnsi="Times New Roman" w:cs="Times New Roman"/>
+          <w:sz w:val="24"/>
+          <w:szCs w:val="24"/>
+        </w:rPr>
+        <w:t>Crearemos</w:t>
+      </w:r>
+      <w:r>
+        <w:rPr>
+          <w:rFonts w:ascii="Times New Roman" w:hAnsi="Times New Roman" w:cs="Times New Roman"/>
+          <w:sz w:val="24"/>
+          <w:szCs w:val="24"/>
+        </w:rPr>
+        <w:t xml:space="preserve"> un juego estilo </w:t>
+      </w:r>
+      <w:r>
+        <w:rPr>
+          <w:rFonts w:ascii="Times New Roman" w:hAnsi="Times New Roman" w:cs="Times New Roman"/>
+          <w:sz w:val="24"/>
+          <w:szCs w:val="24"/>
+        </w:rPr>
+        <w:t>T</w:t>
+      </w:r>
+      <w:r>
+        <w:rPr>
+          <w:rFonts w:ascii="Times New Roman" w:hAnsi="Times New Roman" w:cs="Times New Roman"/>
+          <w:sz w:val="24"/>
+          <w:szCs w:val="24"/>
+        </w:rPr>
+        <w:t xml:space="preserve">ower defense donde dentro de diferentes escenarios </w:t>
+      </w:r>
+      <w:r>
+        <w:rPr>
+          <w:rFonts w:ascii="Times New Roman" w:hAnsi="Times New Roman" w:cs="Times New Roman"/>
+          <w:sz w:val="24"/>
+          <w:szCs w:val="24"/>
+        </w:rPr>
+        <w:t xml:space="preserve">creados </w:t>
+      </w:r>
+      <w:r>
+        <w:rPr>
+          <w:rFonts w:ascii="Times New Roman" w:hAnsi="Times New Roman" w:cs="Times New Roman"/>
+          <w:sz w:val="24"/>
+          <w:szCs w:val="24"/>
+        </w:rPr>
+        <w:t>se le p</w:t>
+      </w:r>
+      <w:r>
+        <w:rPr>
+          <w:rFonts w:ascii="Times New Roman" w:hAnsi="Times New Roman" w:cs="Times New Roman"/>
+          <w:sz w:val="24"/>
+          <w:szCs w:val="24"/>
+        </w:rPr>
+        <w:t>edirá</w:t>
+      </w:r>
+      <w:r>
+        <w:rPr>
+          <w:rFonts w:ascii="Times New Roman" w:hAnsi="Times New Roman" w:cs="Times New Roman"/>
+          <w:sz w:val="24"/>
+          <w:szCs w:val="24"/>
+        </w:rPr>
+        <w:t xml:space="preserve"> al jugador defender su base con diferentes tipos de torres</w:t>
+      </w:r>
+      <w:r>
+        <w:rPr>
+          <w:rFonts w:ascii="Times New Roman" w:hAnsi="Times New Roman" w:cs="Times New Roman"/>
+          <w:sz w:val="24"/>
+          <w:szCs w:val="24"/>
+        </w:rPr>
+        <w:t xml:space="preserve"> </w:t>
+      </w:r>
+      <w:r>
+        <w:rPr>
+          <w:rFonts w:ascii="Times New Roman" w:hAnsi="Times New Roman" w:cs="Times New Roman"/>
+          <w:sz w:val="24"/>
+          <w:szCs w:val="24"/>
+        </w:rPr>
+        <w:t>(ejemplo: morteros, arqueros y minas) con los recursos que vaya acumulando</w:t>
+      </w:r>
+      <w:r>
+        <w:rPr>
+          <w:rFonts w:ascii="Times New Roman" w:hAnsi="Times New Roman" w:cs="Times New Roman"/>
+          <w:sz w:val="24"/>
+          <w:szCs w:val="24"/>
+        </w:rPr>
+        <w:t>, que en este caso será dinero, mientras irá</w:t>
+      </w:r>
+      <w:r>
+        <w:rPr>
+          <w:rFonts w:ascii="Times New Roman" w:hAnsi="Times New Roman" w:cs="Times New Roman"/>
+          <w:sz w:val="24"/>
+          <w:szCs w:val="24"/>
+        </w:rPr>
+        <w:t xml:space="preserve"> derrotando enemigos. Cada tipo de torre tendrá formas diferentes de atacar, rangos, daños y velocidades de ataque además de que se podrán ir subiendo de nivel para aumentar estos mismos. Los enemigos también van aumentando e</w:t>
+      </w:r>
+      <w:r>
+        <w:rPr>
+          <w:rFonts w:ascii="Times New Roman" w:hAnsi="Times New Roman" w:cs="Times New Roman"/>
+          <w:sz w:val="24"/>
+          <w:szCs w:val="24"/>
+        </w:rPr>
+        <w:t>n</w:t>
+      </w:r>
+      <w:r>
+        <w:rPr>
+          <w:rFonts w:ascii="Times New Roman" w:hAnsi="Times New Roman" w:cs="Times New Roman"/>
+          <w:sz w:val="24"/>
+          <w:szCs w:val="24"/>
+        </w:rPr>
+        <w:t xml:space="preserve"> cantidad y nivel según se van pasando las oleadas y nivele</w:t>
+      </w:r>
+      <w:r>
+        <w:rPr>
+          <w:rFonts w:ascii="Times New Roman" w:hAnsi="Times New Roman" w:cs="Times New Roman"/>
+          <w:sz w:val="24"/>
+          <w:szCs w:val="24"/>
+        </w:rPr>
+        <w:t xml:space="preserve">, añadiendo así dificultad y poniéndole presión al jugador para que administre bien sus recursos. </w:t>
+      </w:r>
+      <w:r>
+        <w:rPr>
+          <w:rFonts w:ascii="Times New Roman" w:hAnsi="Times New Roman" w:cs="Times New Roman"/>
+          <w:sz w:val="24"/>
+          <w:szCs w:val="24"/>
+        </w:rPr>
+        <w:t>Para ser derrotado el jugador deberé dejar pasar una cantidad de enemigos de la línea de fin</w:t>
+      </w:r>
+      <w:r>
+        <w:rPr>
+          <w:rFonts w:ascii="Times New Roman" w:hAnsi="Times New Roman" w:cs="Times New Roman"/>
+          <w:sz w:val="24"/>
+          <w:szCs w:val="24"/>
+        </w:rPr>
+        <w:t xml:space="preserve"> y para ganar deberá derrotar todas las oleadas predeterminadas.</w:t>
+      </w:r>
     </w:p>
     <w:p>
       <w:pPr>
         <w:pStyle w:val="Ttulo1"/>
-        <w:rPr>
-          <w:rFonts w:ascii="Times New Roman" w:hAnsi="Times New Roman" w:cs="Times New Roman"/>
-        </w:rPr>
-      </w:pPr>
-      <w:r>
-        <w:rPr>
-          <w:rFonts w:ascii="Times New Roman" w:hAnsi="Times New Roman" w:cs="Times New Roman"/>
-        </w:rPr>
-        <w:t>1.2 Motivación</w:t>
+        <w:numPr>
+          <w:ilvl w:val="1"/>
+          <w:numId w:val="5"/>
+        </w:numPr>
+        <w:rPr>
+          <w:rFonts w:ascii="Times New Roman" w:hAnsi="Times New Roman" w:cs="Times New Roman"/>
+        </w:rPr>
+      </w:pPr>
+      <w:r>
+        <w:rPr>
+          <w:rFonts w:ascii="Times New Roman" w:hAnsi="Times New Roman" w:cs="Times New Roman"/>
+        </w:rPr>
+        <w:t>Motivación</w:t>
+      </w:r>
+    </w:p>
+    <w:p>
+      <w:pPr>
+        <w:pStyle w:val="Prrafodelista"/>
+        <w:rPr>
+          <w:rFonts w:ascii="Times New Roman" w:hAnsi="Times New Roman" w:cs="Times New Roman"/>
+          <w:sz w:val="24"/>
+          <w:szCs w:val="24"/>
+        </w:rPr>
+      </w:pPr>
+      <w:r>
+        <w:rPr>
+          <w:rFonts w:ascii="Times New Roman" w:hAnsi="Times New Roman" w:cs="Times New Roman"/>
+          <w:sz w:val="24"/>
+          <w:szCs w:val="24"/>
+        </w:rPr>
+        <w:t xml:space="preserve">La inspiración de nuestro juego nos llegó luego de hacer los prototipos del juego de tanques y el </w:t>
+      </w:r>
+      <w:proofErr w:type="spellStart"/>
+      <w:r>
+        <w:rPr>
+          <w:rFonts w:ascii="Times New Roman" w:hAnsi="Times New Roman" w:cs="Times New Roman"/>
+          <w:sz w:val="24"/>
+          <w:szCs w:val="24"/>
+        </w:rPr>
+        <w:t>Bomberman</w:t>
+      </w:r>
+      <w:proofErr w:type="spellEnd"/>
+      <w:r>
+        <w:rPr>
+          <w:rFonts w:ascii="Times New Roman" w:hAnsi="Times New Roman" w:cs="Times New Roman"/>
+          <w:sz w:val="24"/>
+          <w:szCs w:val="24"/>
+        </w:rPr>
+        <w:t>, queremos probar nuestros conocimientos adquiridos con un videojuego que mezcle algunas de las características de los anteriores, poniéndonos así retos a ver hasta dónde podemos llegar con el tiempo que tenemos.</w:t>
       </w:r>
     </w:p>
     <w:p>
       <w:pPr>
         <w:pStyle w:val="Ttulo2"/>
-        <w:rPr>
-          <w:rFonts w:ascii="Times New Roman" w:hAnsi="Times New Roman" w:cs="Times New Roman"/>
-        </w:rPr>
-      </w:pPr>
-      <w:r>
-        <w:rPr>
-          <w:rFonts w:ascii="Times New Roman" w:hAnsi="Times New Roman" w:cs="Times New Roman"/>
-        </w:rPr>
-        <w:t xml:space="preserve">    1.2.1 Originalidad de la idea</w:t>
+        <w:numPr>
+          <w:ilvl w:val="2"/>
+          <w:numId w:val="5"/>
+        </w:numPr>
+        <w:rPr>
+          <w:rFonts w:ascii="Times New Roman" w:hAnsi="Times New Roman" w:cs="Times New Roman"/>
+        </w:rPr>
+      </w:pPr>
+      <w:r>
+        <w:rPr>
+          <w:rFonts w:ascii="Times New Roman" w:hAnsi="Times New Roman" w:cs="Times New Roman"/>
+        </w:rPr>
+        <w:t>Originalidad de la idea</w:t>
+      </w:r>
+    </w:p>
+    <w:p>
+      <w:pPr>
+        <w:pStyle w:val="Prrafodelista"/>
+      </w:pPr>
+      <w:r>
+        <w:t xml:space="preserve">Si es cierto que le juego estará inspirado en otros juegos parecidos, pero en este caso si queremos añadir nuestro toque en los </w:t>
+      </w:r>
+      <w:proofErr w:type="spellStart"/>
+      <w:r>
+        <w:t>sprites</w:t>
+      </w:r>
+      <w:proofErr w:type="spellEnd"/>
+      <w:r>
+        <w:t xml:space="preserve">, haciendo un menú </w:t>
+      </w:r>
+      <w:proofErr w:type="gramStart"/>
+      <w:r>
+        <w:t>animado  con</w:t>
+      </w:r>
+      <w:proofErr w:type="gramEnd"/>
+      <w:r>
+        <w:t xml:space="preserve"> colores llamativos y con una estética infantil pero no tan colorida y también utilizaremos </w:t>
+      </w:r>
+      <w:proofErr w:type="spellStart"/>
+      <w:r>
+        <w:t>aliens</w:t>
+      </w:r>
+      <w:proofErr w:type="spellEnd"/>
+      <w:r>
+        <w:t xml:space="preserve"> y portales futuristas en vez de creaturas medievales que es lo que los juegos de </w:t>
+      </w:r>
+      <w:proofErr w:type="spellStart"/>
+      <w:r>
+        <w:t>tower</w:t>
+      </w:r>
+      <w:proofErr w:type="spellEnd"/>
+      <w:r>
+        <w:t xml:space="preserve"> defense normalmente tienen.</w:t>
       </w:r>
     </w:p>
     <w:p>
       <w:pPr>
         <w:pStyle w:val="Ttulo2"/>
-        <w:rPr>
-          <w:rFonts w:ascii="Times New Roman" w:hAnsi="Times New Roman" w:cs="Times New Roman"/>
-        </w:rPr>
-      </w:pPr>
-      <w:r>
-        <w:rPr>
-          <w:rFonts w:ascii="Times New Roman" w:hAnsi="Times New Roman" w:cs="Times New Roman"/>
-        </w:rPr>
-        <w:t xml:space="preserve">    1.2.2 Estado del Arte</w:t>
+        <w:numPr>
+          <w:ilvl w:val="2"/>
+          <w:numId w:val="5"/>
+        </w:numPr>
+        <w:rPr>
+          <w:rFonts w:ascii="Times New Roman" w:hAnsi="Times New Roman" w:cs="Times New Roman"/>
+        </w:rPr>
+      </w:pPr>
+      <w:r>
+        <w:rPr>
+          <w:rFonts w:ascii="Times New Roman" w:hAnsi="Times New Roman" w:cs="Times New Roman"/>
+        </w:rPr>
+        <w:lastRenderedPageBreak/>
+        <w:t>Estado del Arte</w:t>
       </w:r>
       <w:r>
         <w:rPr>
@@ -470,16 +706,178 @@
     </w:p>
     <w:p>
       <w:pPr>
+        <w:pStyle w:val="Prrafodelista"/>
+      </w:pPr>
+      <w:r>
+        <w:drawing>
+          <wp:inline distT="0" distB="0" distL="0" distR="0" wp14:anchorId="783DC0A2" wp14:editId="4034E31B">
+            <wp:extent cx="5400040" cy="1815465"/>
+            <wp:effectExtent l="0" t="0" r="0" b="0"/>
+            <wp:docPr id="2" name="Imagen 2"/>
+            <wp:cNvGraphicFramePr>
+              <a:graphicFrameLocks xmlns:a="http://schemas.openxmlformats.org/drawingml/2006/main" noChangeAspect="1"/>
+            </wp:cNvGraphicFramePr>
+            <a:graphic xmlns:a="http://schemas.openxmlformats.org/drawingml/2006/main">
+              <a:graphicData uri="http://schemas.openxmlformats.org/drawingml/2006/picture">
+                <pic:pic xmlns:pic="http://schemas.openxmlformats.org/drawingml/2006/picture">
+                  <pic:nvPicPr>
+                    <pic:cNvPr id="1" name=""/>
+                    <pic:cNvPicPr/>
+                  </pic:nvPicPr>
+                  <pic:blipFill>
+                    <a:blip r:embed="rId7"/>
+                    <a:stretch>
+                      <a:fillRect/>
+                    </a:stretch>
+                  </pic:blipFill>
+                  <pic:spPr>
+                    <a:xfrm>
+                      <a:off x="0" y="0"/>
+                      <a:ext cx="5400040" cy="1815465"/>
+                    </a:xfrm>
+                    <a:prstGeom prst="rect">
+                      <a:avLst/>
+                    </a:prstGeom>
+                  </pic:spPr>
+                </pic:pic>
+              </a:graphicData>
+            </a:graphic>
+          </wp:inline>
+        </w:drawing>
+      </w:r>
+    </w:p>
+    <w:p>
+      <w:pPr>
+        <w:pStyle w:val="Prrafodelista"/>
+        <w:rPr>
+          <w:rFonts w:ascii="Times New Roman" w:hAnsi="Times New Roman" w:cs="Times New Roman"/>
+          <w:sz w:val="24"/>
+          <w:szCs w:val="24"/>
+        </w:rPr>
+      </w:pPr>
+      <w:r>
+        <w:rPr>
+          <w:rFonts w:ascii="Times New Roman" w:hAnsi="Times New Roman" w:cs="Times New Roman"/>
+          <w:sz w:val="24"/>
+          <w:szCs w:val="24"/>
+        </w:rPr>
+        <w:t>Los monstruos están inspirados en l</w:t>
+      </w:r>
+      <w:r>
+        <w:rPr>
+          <w:rFonts w:ascii="Times New Roman" w:hAnsi="Times New Roman" w:cs="Times New Roman"/>
+          <w:sz w:val="24"/>
+          <w:szCs w:val="24"/>
+        </w:rPr>
+        <w:t xml:space="preserve">a serie animada llamada Final </w:t>
+      </w:r>
+      <w:proofErr w:type="spellStart"/>
+      <w:r>
+        <w:rPr>
+          <w:rFonts w:ascii="Times New Roman" w:hAnsi="Times New Roman" w:cs="Times New Roman"/>
+          <w:sz w:val="24"/>
+          <w:szCs w:val="24"/>
+        </w:rPr>
+        <w:t>Space</w:t>
+      </w:r>
+      <w:proofErr w:type="spellEnd"/>
+      <w:r>
+        <w:rPr>
+          <w:rFonts w:ascii="Times New Roman" w:hAnsi="Times New Roman" w:cs="Times New Roman"/>
+          <w:sz w:val="24"/>
+          <w:szCs w:val="24"/>
+        </w:rPr>
+        <w:t xml:space="preserve">. Donde dibujan los </w:t>
+      </w:r>
+      <w:proofErr w:type="spellStart"/>
+      <w:r>
+        <w:rPr>
+          <w:rFonts w:ascii="Times New Roman" w:hAnsi="Times New Roman" w:cs="Times New Roman"/>
+          <w:sz w:val="24"/>
+          <w:szCs w:val="24"/>
+        </w:rPr>
+        <w:t>aliens</w:t>
+      </w:r>
+      <w:proofErr w:type="spellEnd"/>
+      <w:r>
+        <w:rPr>
+          <w:rFonts w:ascii="Times New Roman" w:hAnsi="Times New Roman" w:cs="Times New Roman"/>
+          <w:sz w:val="24"/>
+          <w:szCs w:val="24"/>
+        </w:rPr>
+        <w:t xml:space="preserve"> de una manera tierna e infantil, pero se </w:t>
+      </w:r>
+      <w:proofErr w:type="spellStart"/>
+      <w:r>
+        <w:rPr>
+          <w:rFonts w:ascii="Times New Roman" w:hAnsi="Times New Roman" w:cs="Times New Roman"/>
+          <w:sz w:val="24"/>
+          <w:szCs w:val="24"/>
+        </w:rPr>
+        <w:t>sobre-entiende</w:t>
+      </w:r>
+      <w:proofErr w:type="spellEnd"/>
+      <w:r>
+        <w:rPr>
+          <w:rFonts w:ascii="Times New Roman" w:hAnsi="Times New Roman" w:cs="Times New Roman"/>
+          <w:sz w:val="24"/>
+          <w:szCs w:val="24"/>
+        </w:rPr>
+        <w:t xml:space="preserve"> que son cuerpos de otro planeta por su forma poco natural.</w:t>
+      </w:r>
+    </w:p>
+    <w:p>
+      <w:pPr>
+        <w:pStyle w:val="Prrafodelista"/>
+        <w:rPr>
+          <w:rFonts w:ascii="Times New Roman" w:hAnsi="Times New Roman" w:cs="Times New Roman"/>
+          <w:sz w:val="24"/>
+          <w:szCs w:val="24"/>
+        </w:rPr>
+      </w:pPr>
+      <w:r>
+        <w:rPr>
+          <w:rFonts w:ascii="Times New Roman" w:hAnsi="Times New Roman" w:cs="Times New Roman"/>
+          <w:sz w:val="24"/>
+          <w:szCs w:val="24"/>
+        </w:rPr>
+        <w:t xml:space="preserve"> </w:t>
+      </w:r>
+    </w:p>
+    <w:p>
+      <w:pPr>
+        <w:pStyle w:val="Prrafodelista"/>
+        <w:rPr>
+          <w:rFonts w:ascii="Times New Roman" w:hAnsi="Times New Roman" w:cs="Times New Roman"/>
+          <w:sz w:val="24"/>
+          <w:szCs w:val="24"/>
+        </w:rPr>
+      </w:pPr>
+      <w:r>
+        <w:rPr>
+          <w:rFonts w:ascii="Times New Roman" w:hAnsi="Times New Roman" w:cs="Times New Roman"/>
+          <w:sz w:val="24"/>
+          <w:szCs w:val="24"/>
+        </w:rPr>
+        <w:t>Las torretas si tendrán un estilo normal, y sin ponerla vamos a poder apreciar de qué se trata su ataque ya que si es de hielo tendrá un hielo, si es de fuego tendrá algo caliente como lava, si es eléctrico tendrá algún tipo de cableado o batería etc.</w:t>
+      </w:r>
+    </w:p>
+    <w:p>
+      <w:pPr>
         <w:pStyle w:val="Ttulo1"/>
-        <w:rPr>
-          <w:rFonts w:ascii="Times New Roman" w:hAnsi="Times New Roman" w:cs="Times New Roman"/>
-        </w:rPr>
-      </w:pPr>
-      <w:r>
-        <w:rPr>
-          <w:rFonts w:ascii="Times New Roman" w:hAnsi="Times New Roman" w:cs="Times New Roman"/>
-        </w:rPr>
-        <w:t>1.3 Objetivo general</w:t>
+        <w:numPr>
+          <w:ilvl w:val="1"/>
+          <w:numId w:val="5"/>
+        </w:numPr>
+        <w:rPr>
+          <w:rFonts w:ascii="Times New Roman" w:hAnsi="Times New Roman" w:cs="Times New Roman"/>
+        </w:rPr>
+      </w:pPr>
+      <w:r>
+        <w:rPr>
+          <w:rFonts w:ascii="Times New Roman" w:hAnsi="Times New Roman" w:cs="Times New Roman"/>
+        </w:rPr>
+        <w:t>Objetivo general</w:t>
       </w:r>
       <w:r>
         <w:rPr>
@@ -487,6 +885,16 @@
         </w:rPr>
         <w:tab/>
       </w:r>
+    </w:p>
+    <w:p>
+      <w:r>
+        <w:t>El objetivo general de nuestro juego es crear una aplicación de entretenimiento que rete a nuestros jugadores a crear estrategias con sus limitados recursos para limpiar las hordas de extraterrestres. Ya que el jugador no sabe qué alienígenas vendrán, este deberá estar preparado para cualquier situación. En otras palabras nuestro objetivo es crear un juego divertido, educativo y desafiante para nuestros usuarios.</w:t>
+      </w:r>
+    </w:p>
+    <w:p>
+      <w:pPr>
+        <w:pStyle w:val="Prrafodelista"/>
+      </w:pPr>
     </w:p>
     <w:p>
       <w:pPr>
@@ -585,6 +993,7 @@
         <w:rPr>
           <w:rFonts w:ascii="Times New Roman" w:hAnsi="Times New Roman" w:cs="Times New Roman"/>
         </w:rPr>
+        <w:lastRenderedPageBreak/>
         <w:t>1.5 Escenario</w:t>
       </w:r>
       <w:r>
@@ -600,7 +1009,7 @@
           <w:noProof/>
         </w:rPr>
         <w:drawing>
-          <wp:inline distT="0" distB="0" distL="0" distR="0" wp14:anchorId="03430783">
+          <wp:inline distT="0" distB="0" distL="0" distR="0" wp14:anchorId="626B1739" wp14:editId="4166CE3B">
             <wp:extent cx="1753823" cy="1790700"/>
             <wp:effectExtent l="0" t="0" r="0" b="0"/>
             <wp:docPr id="1" name="Imagen 1"/>
@@ -617,7 +1026,7 @@
                     </pic:cNvPicPr>
                   </pic:nvPicPr>
                   <pic:blipFill>
-                    <a:blip r:embed="rId7" cstate="print">
+                    <a:blip r:embed="rId8" cstate="print">
                       <a:extLst>
                         <a:ext uri="{28A0092B-C50C-407E-A947-70E740481C1C}">
                           <a14:useLocalDpi xmlns:a14="http://schemas.microsoft.com/office/drawing/2010/main" val="0"/>
@@ -661,7 +1070,6 @@
           <w:sz w:val="24"/>
           <w:szCs w:val="24"/>
         </w:rPr>
-        <w:lastRenderedPageBreak/>
         <w:t>El escenario del juego poseerá dos tipos de casillas, las casillas de camino, que serán por donde pasen los enemigos, y las casillas de césped, que será donde el jugador podrá poner sus torretas para derrotar los enemigos que entrarán por un portal.</w:t>
       </w:r>
     </w:p>
@@ -1013,6 +1421,7 @@
           <w:sz w:val="24"/>
           <w:szCs w:val="24"/>
         </w:rPr>
+        <w:lastRenderedPageBreak/>
         <w:t xml:space="preserve"> </w:t>
       </w:r>
       <w:proofErr w:type="spellStart"/>
@@ -1294,6 +1703,119 @@
     </w:lvl>
   </w:abstractNum>
   <w:abstractNum w:abstractNumId="2" w15:restartNumberingAfterBreak="0">
+    <w:nsid w:val="47C75810"/>
+    <w:multiLevelType w:val="hybridMultilevel"/>
+    <w:tmpl w:val="4AA6248A"/>
+    <w:lvl w:ilvl="0" w:tplc="1C0A0001">
+      <w:start w:val="1"/>
+      <w:numFmt w:val="bullet"/>
+      <w:lvlText w:val=""/>
+      <w:lvlJc w:val="left"/>
+      <w:pPr>
+        <w:ind w:left="720" w:hanging="360"/>
+      </w:pPr>
+      <w:rPr>
+        <w:rFonts w:ascii="Symbol" w:hAnsi="Symbol" w:hint="default"/>
+      </w:rPr>
+    </w:lvl>
+    <w:lvl w:ilvl="1" w:tplc="1C0A0003" w:tentative="1">
+      <w:start w:val="1"/>
+      <w:numFmt w:val="bullet"/>
+      <w:lvlText w:val="o"/>
+      <w:lvlJc w:val="left"/>
+      <w:pPr>
+        <w:ind w:left="1440" w:hanging="360"/>
+      </w:pPr>
+      <w:rPr>
+        <w:rFonts w:ascii="Courier New" w:hAnsi="Courier New" w:cs="Courier New" w:hint="default"/>
+      </w:rPr>
+    </w:lvl>
+    <w:lvl w:ilvl="2" w:tplc="1C0A0005" w:tentative="1">
+      <w:start w:val="1"/>
+      <w:numFmt w:val="bullet"/>
+      <w:lvlText w:val=""/>
+      <w:lvlJc w:val="left"/>
+      <w:pPr>
+        <w:ind w:left="2160" w:hanging="360"/>
+      </w:pPr>
+      <w:rPr>
+        <w:rFonts w:ascii="Wingdings" w:hAnsi="Wingdings" w:hint="default"/>
+      </w:rPr>
+    </w:lvl>
+    <w:lvl w:ilvl="3" w:tplc="1C0A0001" w:tentative="1">
+      <w:start w:val="1"/>
+      <w:numFmt w:val="bullet"/>
+      <w:lvlText w:val=""/>
+      <w:lvlJc w:val="left"/>
+      <w:pPr>
+        <w:ind w:left="2880" w:hanging="360"/>
+      </w:pPr>
+      <w:rPr>
+        <w:rFonts w:ascii="Symbol" w:hAnsi="Symbol" w:hint="default"/>
+      </w:rPr>
+    </w:lvl>
+    <w:lvl w:ilvl="4" w:tplc="1C0A0003" w:tentative="1">
+      <w:start w:val="1"/>
+      <w:numFmt w:val="bullet"/>
+      <w:lvlText w:val="o"/>
+      <w:lvlJc w:val="left"/>
+      <w:pPr>
+        <w:ind w:left="3600" w:hanging="360"/>
+      </w:pPr>
+      <w:rPr>
+        <w:rFonts w:ascii="Courier New" w:hAnsi="Courier New" w:cs="Courier New" w:hint="default"/>
+      </w:rPr>
+    </w:lvl>
+    <w:lvl w:ilvl="5" w:tplc="1C0A0005" w:tentative="1">
+      <w:start w:val="1"/>
+      <w:numFmt w:val="bullet"/>
+      <w:lvlText w:val=""/>
+      <w:lvlJc w:val="left"/>
+      <w:pPr>
+        <w:ind w:left="4320" w:hanging="360"/>
+      </w:pPr>
+      <w:rPr>
+        <w:rFonts w:ascii="Wingdings" w:hAnsi="Wingdings" w:hint="default"/>
+      </w:rPr>
+    </w:lvl>
+    <w:lvl w:ilvl="6" w:tplc="1C0A0001" w:tentative="1">
+      <w:start w:val="1"/>
+      <w:numFmt w:val="bullet"/>
+      <w:lvlText w:val=""/>
+      <w:lvlJc w:val="left"/>
+      <w:pPr>
+        <w:ind w:left="5040" w:hanging="360"/>
+      </w:pPr>
+      <w:rPr>
+        <w:rFonts w:ascii="Symbol" w:hAnsi="Symbol" w:hint="default"/>
+      </w:rPr>
+    </w:lvl>
+    <w:lvl w:ilvl="7" w:tplc="1C0A0003" w:tentative="1">
+      <w:start w:val="1"/>
+      <w:numFmt w:val="bullet"/>
+      <w:lvlText w:val="o"/>
+      <w:lvlJc w:val="left"/>
+      <w:pPr>
+        <w:ind w:left="5760" w:hanging="360"/>
+      </w:pPr>
+      <w:rPr>
+        <w:rFonts w:ascii="Courier New" w:hAnsi="Courier New" w:cs="Courier New" w:hint="default"/>
+      </w:rPr>
+    </w:lvl>
+    <w:lvl w:ilvl="8" w:tplc="1C0A0005" w:tentative="1">
+      <w:start w:val="1"/>
+      <w:numFmt w:val="bullet"/>
+      <w:lvlText w:val=""/>
+      <w:lvlJc w:val="left"/>
+      <w:pPr>
+        <w:ind w:left="6480" w:hanging="360"/>
+      </w:pPr>
+      <w:rPr>
+        <w:rFonts w:ascii="Wingdings" w:hAnsi="Wingdings" w:hint="default"/>
+      </w:rPr>
+    </w:lvl>
+  </w:abstractNum>
+  <w:abstractNum w:abstractNumId="3" w15:restartNumberingAfterBreak="0">
     <w:nsid w:val="6B352338"/>
     <w:multiLevelType w:val="multilevel"/>
     <w:tmpl w:val="A3F0DF18"/>
@@ -1406,7 +1928,120 @@
       </w:rPr>
     </w:lvl>
   </w:abstractNum>
-  <w:abstractNum w:abstractNumId="3" w15:restartNumberingAfterBreak="0">
+  <w:abstractNum w:abstractNumId="4" w15:restartNumberingAfterBreak="0">
+    <w:nsid w:val="722A7D7D"/>
+    <w:multiLevelType w:val="multilevel"/>
+    <w:tmpl w:val="F56AA66E"/>
+    <w:lvl w:ilvl="0">
+      <w:start w:val="1"/>
+      <w:numFmt w:val="decimal"/>
+      <w:lvlText w:val="%1"/>
+      <w:lvlJc w:val="left"/>
+      <w:pPr>
+        <w:ind w:left="720" w:hanging="720"/>
+      </w:pPr>
+      <w:rPr>
+        <w:rFonts w:hint="default"/>
+      </w:rPr>
+    </w:lvl>
+    <w:lvl w:ilvl="1">
+      <w:start w:val="1"/>
+      <w:numFmt w:val="decimal"/>
+      <w:lvlText w:val="%1.%2"/>
+      <w:lvlJc w:val="left"/>
+      <w:pPr>
+        <w:ind w:left="720" w:hanging="720"/>
+      </w:pPr>
+      <w:rPr>
+        <w:rFonts w:hint="default"/>
+      </w:rPr>
+    </w:lvl>
+    <w:lvl w:ilvl="2">
+      <w:start w:val="1"/>
+      <w:numFmt w:val="decimal"/>
+      <w:lvlText w:val="%1.%2.%3"/>
+      <w:lvlJc w:val="left"/>
+      <w:pPr>
+        <w:ind w:left="720" w:hanging="720"/>
+      </w:pPr>
+      <w:rPr>
+        <w:rFonts w:hint="default"/>
+      </w:rPr>
+    </w:lvl>
+    <w:lvl w:ilvl="3">
+      <w:start w:val="1"/>
+      <w:numFmt w:val="decimal"/>
+      <w:lvlText w:val="%1.%2.%3.%4"/>
+      <w:lvlJc w:val="left"/>
+      <w:pPr>
+        <w:ind w:left="720" w:hanging="720"/>
+      </w:pPr>
+      <w:rPr>
+        <w:rFonts w:hint="default"/>
+      </w:rPr>
+    </w:lvl>
+    <w:lvl w:ilvl="4">
+      <w:start w:val="1"/>
+      <w:numFmt w:val="decimal"/>
+      <w:lvlText w:val="%1.%2.%3.%4.%5"/>
+      <w:lvlJc w:val="left"/>
+      <w:pPr>
+        <w:ind w:left="1080" w:hanging="1080"/>
+      </w:pPr>
+      <w:rPr>
+        <w:rFonts w:hint="default"/>
+      </w:rPr>
+    </w:lvl>
+    <w:lvl w:ilvl="5">
+      <w:start w:val="1"/>
+      <w:numFmt w:val="decimal"/>
+      <w:lvlText w:val="%1.%2.%3.%4.%5.%6"/>
+      <w:lvlJc w:val="left"/>
+      <w:pPr>
+        <w:ind w:left="1080" w:hanging="1080"/>
+      </w:pPr>
+      <w:rPr>
+        <w:rFonts w:hint="default"/>
+      </w:rPr>
+    </w:lvl>
+    <w:lvl w:ilvl="6">
+      <w:start w:val="1"/>
+      <w:numFmt w:val="decimal"/>
+      <w:lvlText w:val="%1.%2.%3.%4.%5.%6.%7"/>
+      <w:lvlJc w:val="left"/>
+      <w:pPr>
+        <w:ind w:left="1440" w:hanging="1440"/>
+      </w:pPr>
+      <w:rPr>
+        <w:rFonts w:hint="default"/>
+      </w:rPr>
+    </w:lvl>
+    <w:lvl w:ilvl="7">
+      <w:start w:val="1"/>
+      <w:numFmt w:val="decimal"/>
+      <w:lvlText w:val="%1.%2.%3.%4.%5.%6.%7.%8"/>
+      <w:lvlJc w:val="left"/>
+      <w:pPr>
+        <w:ind w:left="1440" w:hanging="1440"/>
+      </w:pPr>
+      <w:rPr>
+        <w:rFonts w:hint="default"/>
+      </w:rPr>
+    </w:lvl>
+    <w:lvl w:ilvl="8">
+      <w:start w:val="1"/>
+      <w:numFmt w:val="decimal"/>
+      <w:lvlText w:val="%1.%2.%3.%4.%5.%6.%7.%8.%9"/>
+      <w:lvlJc w:val="left"/>
+      <w:pPr>
+        <w:ind w:left="1440" w:hanging="1440"/>
+      </w:pPr>
+      <w:rPr>
+        <w:rFonts w:hint="default"/>
+      </w:rPr>
+    </w:lvl>
+  </w:abstractNum>
+  <w:abstractNum w:abstractNumId="5" w15:restartNumberingAfterBreak="0">
     <w:nsid w:val="7EB53232"/>
     <w:multiLevelType w:val="multilevel"/>
     <w:tmpl w:val="149ACAD6"/>
@@ -1521,7 +2156,7 @@
     </w:lvl>
   </w:abstractNum>
   <w:num w:numId="1" w16cid:durableId="501429491">
-    <w:abstractNumId w:val="2"/>
+    <w:abstractNumId w:val="3"/>
   </w:num>
   <w:num w:numId="2" w16cid:durableId="1019546224">
     <w:abstractNumId w:val="0"/>
@@ -1530,7 +2165,13 @@
     <w:abstractNumId w:val="1"/>
   </w:num>
   <w:num w:numId="4" w16cid:durableId="1480806275">
-    <w:abstractNumId w:val="3"/>
+    <w:abstractNumId w:val="5"/>
+  </w:num>
+  <w:num w:numId="5" w16cid:durableId="981497122">
+    <w:abstractNumId w:val="4"/>
+  </w:num>
+  <w:num w:numId="6" w16cid:durableId="1006371197">
+    <w:abstractNumId w:val="2"/>
   </w:num>
 </w:numbering>
 </file>

</xml_diff>